<commit_message>
added references and second author, commented on the loop file
</commit_message>
<xml_diff>
--- a/loop_paper.docx
+++ b/loop_paper.docx
@@ -6,6 +6,14 @@
       <w:r>
         <w:t>Author:  Tom Kisby</w:t>
       </w:r>
+      <w:r>
+        <w:t xml:space="preserve">,  </w:t>
+      </w:r>
+      <w:bookmarkStart w:id="0" w:name="_GoBack"/>
+      <w:bookmarkEnd w:id="0"/>
+      <w:r>
+        <w:t>Second Author</w:t>
+      </w:r>
     </w:p>
     <w:p>
       <w:r>
@@ -47,8 +55,28 @@
       <w:r>
         <w:t xml:space="preserve">Analysis </w:t>
       </w:r>
-      <w:bookmarkStart w:id="0" w:name="_GoBack"/>
-      <w:bookmarkEnd w:id="0"/>
+    </w:p>
+    <w:p>
+      <w:pPr>
+        <w:pStyle w:val="ListParagraph"/>
+        <w:numPr>
+          <w:ilvl w:val="0"/>
+          <w:numId w:val="1"/>
+        </w:numPr>
+      </w:pPr>
+      <w:r>
+        <w:t>Conclusions</w:t>
+      </w:r>
+    </w:p>
+    <w:p>
+      <w:proofErr w:type="gramStart"/>
+      <w:r>
+        <w:t>References.</w:t>
+      </w:r>
+      <w:proofErr w:type="gramEnd"/>
+      <w:r>
+        <w:t xml:space="preserve"> </w:t>
+      </w:r>
     </w:p>
     <w:sectPr>
       <w:pgSz w:w="11906" w:h="16838"/>

</xml_diff>

<commit_message>
Better formatting and added new line of code
</commit_message>
<xml_diff>
--- a/loop_paper.docx
+++ b/loop_paper.docx
@@ -3,20 +3,36 @@
 <w:document xmlns:wpc="http://schemas.microsoft.com/office/word/2010/wordprocessingCanvas" xmlns:mc="http://schemas.openxmlformats.org/markup-compatibility/2006" xmlns:o="urn:schemas-microsoft-com:office:office" xmlns:r="http://schemas.openxmlformats.org/officeDocument/2006/relationships" xmlns:m="http://schemas.openxmlformats.org/officeDocument/2006/math" xmlns:v="urn:schemas-microsoft-com:vml" xmlns:wp14="http://schemas.microsoft.com/office/word/2010/wordprocessingDrawing" xmlns:wp="http://schemas.openxmlformats.org/drawingml/2006/wordprocessingDrawing" xmlns:w10="urn:schemas-microsoft-com:office:word" xmlns:w="http://schemas.openxmlformats.org/wordprocessingml/2006/main" xmlns:w14="http://schemas.microsoft.com/office/word/2010/wordml" xmlns:wpg="http://schemas.microsoft.com/office/word/2010/wordprocessingGroup" xmlns:wpi="http://schemas.microsoft.com/office/word/2010/wordprocessingInk" xmlns:wne="http://schemas.microsoft.com/office/word/2006/wordml" xmlns:wps="http://schemas.microsoft.com/office/word/2010/wordprocessingShape" mc:Ignorable="w14 wp14">
   <w:body>
     <w:p>
+      <w:pPr>
+        <w:rPr>
+          <w:rFonts w:cs="Arial"/>
+        </w:rPr>
+      </w:pPr>
       <w:r>
+        <w:rPr>
+          <w:rFonts w:cs="Arial"/>
+        </w:rPr>
         <w:t>Author:  Tom Kisby</w:t>
       </w:r>
       <w:r>
-        <w:t xml:space="preserve">,  </w:t>
+        <w:rPr>
+          <w:rFonts w:cs="Arial"/>
+        </w:rPr>
+        <w:t>,  Second Author</w:t>
       </w:r>
       <w:bookmarkStart w:id="0" w:name="_GoBack"/>
       <w:bookmarkEnd w:id="0"/>
-      <w:r>
-        <w:t>Second Author</w:t>
-      </w:r>
     </w:p>
     <w:p>
+      <w:pPr>
+        <w:rPr>
+          <w:rFonts w:cs="Arial"/>
+        </w:rPr>
+      </w:pPr>
       <w:r>
+        <w:rPr>
+          <w:rFonts w:cs="Arial"/>
+        </w:rPr>
         <w:t xml:space="preserve">Title: Paper about loops in Python. </w:t>
       </w:r>
     </w:p>
@@ -27,8 +43,14 @@
           <w:ilvl w:val="0"/>
           <w:numId w:val="1"/>
         </w:numPr>
+        <w:rPr>
+          <w:rFonts w:cs="Arial"/>
+        </w:rPr>
       </w:pPr>
       <w:r>
+        <w:rPr>
+          <w:rFonts w:cs="Arial"/>
+        </w:rPr>
         <w:t xml:space="preserve">Introduction </w:t>
       </w:r>
     </w:p>
@@ -39,8 +61,14 @@
           <w:ilvl w:val="0"/>
           <w:numId w:val="1"/>
         </w:numPr>
+        <w:rPr>
+          <w:rFonts w:cs="Arial"/>
+        </w:rPr>
       </w:pPr>
       <w:r>
+        <w:rPr>
+          <w:rFonts w:cs="Arial"/>
+        </w:rPr>
         <w:t xml:space="preserve">Literature Review </w:t>
       </w:r>
     </w:p>
@@ -51,8 +79,14 @@
           <w:ilvl w:val="0"/>
           <w:numId w:val="1"/>
         </w:numPr>
+        <w:rPr>
+          <w:rFonts w:cs="Arial"/>
+        </w:rPr>
       </w:pPr>
       <w:r>
+        <w:rPr>
+          <w:rFonts w:cs="Arial"/>
+        </w:rPr>
         <w:t xml:space="preserve">Analysis </w:t>
       </w:r>
     </w:p>
@@ -63,18 +97,38 @@
           <w:ilvl w:val="0"/>
           <w:numId w:val="1"/>
         </w:numPr>
+        <w:rPr>
+          <w:rFonts w:cs="Arial"/>
+        </w:rPr>
       </w:pPr>
       <w:r>
+        <w:rPr>
+          <w:rFonts w:cs="Arial"/>
+        </w:rPr>
         <w:t>Conclusions</w:t>
       </w:r>
     </w:p>
     <w:p>
+      <w:pPr>
+        <w:rPr>
+          <w:rFonts w:cs="Arial"/>
+          <w:b/>
+        </w:rPr>
+      </w:pPr>
       <w:proofErr w:type="gramStart"/>
       <w:r>
+        <w:rPr>
+          <w:rFonts w:cs="Arial"/>
+          <w:b/>
+        </w:rPr>
         <w:t>References.</w:t>
       </w:r>
       <w:proofErr w:type="gramEnd"/>
       <w:r>
+        <w:rPr>
+          <w:rFonts w:cs="Arial"/>
+          <w:b/>
+        </w:rPr>
         <w:t xml:space="preserve"> </w:t>
       </w:r>
     </w:p>

</xml_diff>